<commit_message>
tried introducing wifi support, also design for case
</commit_message>
<xml_diff>
--- a/Documents/LO-SchipModule.docx
+++ b/Documents/LO-SchipModule.docx
@@ -153,6 +153,7 @@
                                         <w:lang w:val="nl-NL"/>
                                       </w:rPr>
                                     </w:pPr>
+                                    <w:proofErr w:type="spellStart"/>
                                     <w:r>
                                       <w:rPr>
                                         <w:smallCaps/>
@@ -163,6 +164,7 @@
                                       </w:rPr>
                                       <w:t>AfstudeerStage</w:t>
                                     </w:r>
+                                    <w:proofErr w:type="spellEnd"/>
                                   </w:p>
                                 </w:sdtContent>
                               </w:sdt>
@@ -2596,7 +2598,47 @@
           <w:spacing w:val="-2"/>
           <w:lang w:val="nl-NL"/>
         </w:rPr>
-        <w:t>EU Ship Recycling Regulation”</w:t>
+        <w:t xml:space="preserve">EU </w:t>
+      </w:r>
+      <w:proofErr w:type="spellStart"/>
+      <w:r>
+        <w:rPr>
+          <w:rFonts w:ascii="Source Sans Pro" w:hAnsi="Source Sans Pro"/>
+          <w:color w:val="070D19"/>
+          <w:spacing w:val="-2"/>
+          <w:lang w:val="nl-NL"/>
+        </w:rPr>
+        <w:t>Ship</w:t>
+      </w:r>
+      <w:proofErr w:type="spellEnd"/>
+      <w:r>
+        <w:rPr>
+          <w:rFonts w:ascii="Source Sans Pro" w:hAnsi="Source Sans Pro"/>
+          <w:color w:val="070D19"/>
+          <w:spacing w:val="-2"/>
+          <w:lang w:val="nl-NL"/>
+        </w:rPr>
+        <w:t xml:space="preserve"> Recycling </w:t>
+      </w:r>
+      <w:proofErr w:type="spellStart"/>
+      <w:r>
+        <w:rPr>
+          <w:rFonts w:ascii="Source Sans Pro" w:hAnsi="Source Sans Pro"/>
+          <w:color w:val="070D19"/>
+          <w:spacing w:val="-2"/>
+          <w:lang w:val="nl-NL"/>
+        </w:rPr>
+        <w:t>Regulation</w:t>
+      </w:r>
+      <w:proofErr w:type="spellEnd"/>
+      <w:r>
+        <w:rPr>
+          <w:rFonts w:ascii="Source Sans Pro" w:hAnsi="Source Sans Pro"/>
+          <w:color w:val="070D19"/>
+          <w:spacing w:val="-2"/>
+          <w:lang w:val="nl-NL"/>
+        </w:rPr>
+        <w:t>”</w:t>
       </w:r>
       <w:r>
         <w:rPr>
@@ -2617,7 +2659,39 @@
           <w:rFonts w:cstheme="minorHAnsi"/>
           <w:lang w:val="nl-NL" w:eastAsia="en-US"/>
         </w:rPr>
-        <w:t xml:space="preserve"> en is van toepassing op elk schip van 500 GT (Gross tonnage) of meer dat een EU-haven of ankerplaats aandoet (ongeacht de vlag). Schepen moeten een geldige en gecertificeerde Inventory of Hazardous Materials (IHM) aan boord hebben</w:t>
+        <w:t xml:space="preserve"> en is van toepassing op elk schip van 500 GT (Gross tonnage) of meer dat een EU-haven of ankerplaats aandoet (ongeacht de vlag). Schepen moeten een geldige en gecertificeerde Inventory of </w:t>
+      </w:r>
+      <w:proofErr w:type="spellStart"/>
+      <w:r>
+        <w:rPr>
+          <w:rFonts w:cstheme="minorHAnsi"/>
+          <w:lang w:val="nl-NL" w:eastAsia="en-US"/>
+        </w:rPr>
+        <w:t>Hazardous</w:t>
+      </w:r>
+      <w:proofErr w:type="spellEnd"/>
+      <w:r>
+        <w:rPr>
+          <w:rFonts w:cstheme="minorHAnsi"/>
+          <w:lang w:val="nl-NL" w:eastAsia="en-US"/>
+        </w:rPr>
+        <w:t xml:space="preserve"> </w:t>
+      </w:r>
+      <w:proofErr w:type="spellStart"/>
+      <w:r>
+        <w:rPr>
+          <w:rFonts w:cstheme="minorHAnsi"/>
+          <w:lang w:val="nl-NL" w:eastAsia="en-US"/>
+        </w:rPr>
+        <w:t>Materials</w:t>
+      </w:r>
+      <w:proofErr w:type="spellEnd"/>
+      <w:r>
+        <w:rPr>
+          <w:rFonts w:cstheme="minorHAnsi"/>
+          <w:lang w:val="nl-NL" w:eastAsia="en-US"/>
+        </w:rPr>
+        <w:t xml:space="preserve"> (IHM) aan boord hebben</w:t>
       </w:r>
       <w:r>
         <w:rPr>
@@ -2999,7 +3073,49 @@
         <w:rPr>
           <w:lang w:val="nl-NL"/>
         </w:rPr>
-        <w:t xml:space="preserve"> kan RFID (Radio Field Identification) of NFC (Near-field communication) gebruiken. Wat is het vers</w:t>
+        <w:t xml:space="preserve"> kan RFID (Radio Field </w:t>
+      </w:r>
+      <w:proofErr w:type="spellStart"/>
+      <w:r>
+        <w:rPr>
+          <w:lang w:val="nl-NL"/>
+        </w:rPr>
+        <w:t>Identification</w:t>
+      </w:r>
+      <w:proofErr w:type="spellEnd"/>
+      <w:r>
+        <w:rPr>
+          <w:lang w:val="nl-NL"/>
+        </w:rPr>
+        <w:t>) of NFC (</w:t>
+      </w:r>
+      <w:proofErr w:type="spellStart"/>
+      <w:r>
+        <w:rPr>
+          <w:lang w:val="nl-NL"/>
+        </w:rPr>
+        <w:t>Near</w:t>
+      </w:r>
+      <w:proofErr w:type="spellEnd"/>
+      <w:r>
+        <w:rPr>
+          <w:lang w:val="nl-NL"/>
+        </w:rPr>
+        <w:t xml:space="preserve">-field </w:t>
+      </w:r>
+      <w:proofErr w:type="spellStart"/>
+      <w:r>
+        <w:rPr>
+          <w:lang w:val="nl-NL"/>
+        </w:rPr>
+        <w:t>communication</w:t>
+      </w:r>
+      <w:proofErr w:type="spellEnd"/>
+      <w:r>
+        <w:rPr>
+          <w:lang w:val="nl-NL"/>
+        </w:rPr>
+        <w:t>) gebruiken. Wat is het vers</w:t>
       </w:r>
       <w:r>
         <w:rPr>
@@ -3018,13 +3134,27 @@
           <w:lang w:val="nl-NL"/>
         </w:rPr>
         <w:br/>
-        <w:t>De twee grootste verschillen zijn</w:t>
-      </w:r>
-      <w:r>
-        <w:rPr>
-          <w:lang w:val="nl-NL"/>
-        </w:rPr>
-        <w:t>[3]</w:t>
+        <w:t xml:space="preserve">De twee grootste verschillen </w:t>
+      </w:r>
+      <w:proofErr w:type="gramStart"/>
+      <w:r>
+        <w:rPr>
+          <w:lang w:val="nl-NL"/>
+        </w:rPr>
+        <w:t>zijn</w:t>
+      </w:r>
+      <w:r>
+        <w:rPr>
+          <w:lang w:val="nl-NL"/>
+        </w:rPr>
+        <w:t>[</w:t>
+      </w:r>
+      <w:proofErr w:type="gramEnd"/>
+      <w:r>
+        <w:rPr>
+          <w:lang w:val="nl-NL"/>
+        </w:rPr>
+        <w:t>3]</w:t>
       </w:r>
       <w:r>
         <w:rPr>
@@ -3037,7 +3167,49 @@
           <w:lang w:val="nl-NL"/>
         </w:rPr>
         <w:br/>
-        <w:t>- NFC bevat bidirectional communication (informatie wordt heen en terug gestuurd), RFID is unidirectional (informatie wordt alleen ontvangen</w:t>
+        <w:t xml:space="preserve">- NFC bevat </w:t>
+      </w:r>
+      <w:proofErr w:type="spellStart"/>
+      <w:r>
+        <w:rPr>
+          <w:lang w:val="nl-NL"/>
+        </w:rPr>
+        <w:t>bidirectional</w:t>
+      </w:r>
+      <w:proofErr w:type="spellEnd"/>
+      <w:r>
+        <w:rPr>
+          <w:lang w:val="nl-NL"/>
+        </w:rPr>
+        <w:t xml:space="preserve"> </w:t>
+      </w:r>
+      <w:proofErr w:type="spellStart"/>
+      <w:r>
+        <w:rPr>
+          <w:lang w:val="nl-NL"/>
+        </w:rPr>
+        <w:t>communication</w:t>
+      </w:r>
+      <w:proofErr w:type="spellEnd"/>
+      <w:r>
+        <w:rPr>
+          <w:lang w:val="nl-NL"/>
+        </w:rPr>
+        <w:t xml:space="preserve"> (informatie wordt heen en terug gestuurd), RFID is </w:t>
+      </w:r>
+      <w:proofErr w:type="spellStart"/>
+      <w:r>
+        <w:rPr>
+          <w:lang w:val="nl-NL"/>
+        </w:rPr>
+        <w:t>unidirectional</w:t>
+      </w:r>
+      <w:proofErr w:type="spellEnd"/>
+      <w:r>
+        <w:rPr>
+          <w:lang w:val="nl-NL"/>
+        </w:rPr>
+        <w:t xml:space="preserve"> (informatie wordt alleen ontvangen</w:t>
       </w:r>
       <w:r>
         <w:rPr>
@@ -3063,7 +3235,63 @@
         <w:rPr>
           <w:lang w:val="nl-NL"/>
         </w:rPr>
-        <w:t>Tegenwoordig zijn NFC chips ook een stuk goedkoper dan RFID, en NFC past in dit geval een stuk beter bij onze use-case. RFID wordt vaak gebruikt voor het nagaan van informatie, zoals het volgen van een pakketje, producten in een inventaris en in honden of katten om de eigenaar terug te vinden. Terwijl NFC vaak wordt gebruikt voor contactloos betalen, informatie versturen en je kan de NFC tags niet alleen makkelijk lezen maar ook overschrijven dankzij de bidirectional communicatie.</w:t>
+        <w:t xml:space="preserve">Tegenwoordig zijn </w:t>
+      </w:r>
+      <w:proofErr w:type="gramStart"/>
+      <w:r>
+        <w:rPr>
+          <w:lang w:val="nl-NL"/>
+        </w:rPr>
+        <w:t>NFC chips</w:t>
+      </w:r>
+      <w:proofErr w:type="gramEnd"/>
+      <w:r>
+        <w:rPr>
+          <w:lang w:val="nl-NL"/>
+        </w:rPr>
+        <w:t xml:space="preserve"> ook een stuk goedkoper dan RFID, en NFC past in dit geval een stuk beter bij onze </w:t>
+      </w:r>
+      <w:proofErr w:type="spellStart"/>
+      <w:r>
+        <w:rPr>
+          <w:lang w:val="nl-NL"/>
+        </w:rPr>
+        <w:t>use</w:t>
+      </w:r>
+      <w:proofErr w:type="spellEnd"/>
+      <w:r>
+        <w:rPr>
+          <w:lang w:val="nl-NL"/>
+        </w:rPr>
+        <w:t xml:space="preserve">-case. RFID wordt vaak gebruikt voor het nagaan van informatie, zoals het volgen van een pakketje, producten in een inventaris en in honden of katten om de eigenaar terug te vinden. Terwijl NFC vaak wordt gebruikt voor contactloos betalen, informatie versturen en je kan de </w:t>
+      </w:r>
+      <w:proofErr w:type="gramStart"/>
+      <w:r>
+        <w:rPr>
+          <w:lang w:val="nl-NL"/>
+        </w:rPr>
+        <w:t>NFC tags</w:t>
+      </w:r>
+      <w:proofErr w:type="gramEnd"/>
+      <w:r>
+        <w:rPr>
+          <w:lang w:val="nl-NL"/>
+        </w:rPr>
+        <w:t xml:space="preserve"> niet alleen makkelijk lezen maar ook overschrijven dankzij de </w:t>
+      </w:r>
+      <w:proofErr w:type="spellStart"/>
+      <w:r>
+        <w:rPr>
+          <w:lang w:val="nl-NL"/>
+        </w:rPr>
+        <w:t>bidirectional</w:t>
+      </w:r>
+      <w:proofErr w:type="spellEnd"/>
+      <w:r>
+        <w:rPr>
+          <w:lang w:val="nl-NL"/>
+        </w:rPr>
+        <w:t xml:space="preserve"> communicatie.</w:t>
       </w:r>
     </w:p>
     <w:p>
@@ -3142,12 +3370,20 @@
         </w:rPr>
         <w:t xml:space="preserve">. Deze biometrische scanner zijn zeker een van de meest veilige oplossingen maar ook ingewikkeld voor de uitvoering. Van de gegeven voorbeelden is een vingerafdruk scanner het goedkoopst, maar hoe koppel je de vingerafdruk van een persoon aan een autoriteit niveau? Je zou een database moeten opstellen met de vingerafdrukken van de gemachtigde personen. Dit gaat best een gedoe zijn om de vingerafdrukken te bemachtigen en allemaal op te slaan in de database. Dit zou ook betekenen dat er een globale </w:t>
       </w:r>
+      <w:proofErr w:type="gramStart"/>
       <w:r>
         <w:rPr>
           <w:lang w:val="nl-NL"/>
         </w:rPr>
         <w:lastRenderedPageBreak/>
-        <w:t>database zou moeten ontstaan opgeslagen in de Cloud die gebruikt kan worden door meerdere schepen. Hierbij komen weer veiligheid risico’s kijken, maar ook privacy risico’s. Het zou kunnen voortkomen dat niet iedereen het fijn vindt om zijn vingerafdruk in een grote database te zetten die niet van de overheid is. Vrijwel het enige pluspunt aan deze oplossing is de veiligheid. Je weet altijd precies wie de aanpassingen heeft gemaakt in de IHM</w:t>
+        <w:t>database</w:t>
+      </w:r>
+      <w:proofErr w:type="gramEnd"/>
+      <w:r>
+        <w:rPr>
+          <w:lang w:val="nl-NL"/>
+        </w:rPr>
+        <w:t xml:space="preserve"> zou moeten ontstaan opgeslagen in de Cloud die gebruikt kan worden door meerdere schepen. Hierbij komen weer veiligheid risico’s kijken, maar ook privacy risico’s. Het zou kunnen voortkomen dat niet iedereen het fijn vindt om zijn vingerafdruk in een grote database te zetten die niet van de overheid is. Vrijwel het enige pluspunt aan deze oplossing is de veiligheid. Je weet altijd precies wie de aanpassingen heeft gemaakt in de IHM</w:t>
       </w:r>
       <w:r>
         <w:rPr>
@@ -3207,7 +3443,35 @@
         <w:rPr>
           <w:lang w:val="nl-NL"/>
         </w:rPr>
-        <w:t xml:space="preserve"> Een one-time use password is mogelijk. De gebruiker zou dit wachtwoord van tevoren bemachtigen en na gebruik zou dit wachtwoord niet meer werken voor het inloggen op de module. </w:t>
+        <w:t xml:space="preserve"> Een </w:t>
+      </w:r>
+      <w:proofErr w:type="spellStart"/>
+      <w:r>
+        <w:rPr>
+          <w:lang w:val="nl-NL"/>
+        </w:rPr>
+        <w:t>one</w:t>
+      </w:r>
+      <w:proofErr w:type="spellEnd"/>
+      <w:r>
+        <w:rPr>
+          <w:lang w:val="nl-NL"/>
+        </w:rPr>
+        <w:t xml:space="preserve">-time </w:t>
+      </w:r>
+      <w:proofErr w:type="spellStart"/>
+      <w:r>
+        <w:rPr>
+          <w:lang w:val="nl-NL"/>
+        </w:rPr>
+        <w:t>use</w:t>
+      </w:r>
+      <w:proofErr w:type="spellEnd"/>
+      <w:r>
+        <w:rPr>
+          <w:lang w:val="nl-NL"/>
+        </w:rPr>
+        <w:t xml:space="preserve"> password is mogelijk. De gebruiker zou dit wachtwoord van tevoren bemachtigen en na gebruik zou dit wachtwoord niet meer werken voor het inloggen op de module. </w:t>
       </w:r>
     </w:p>
     <w:p>
@@ -3267,7 +3531,63 @@
         <w:rPr>
           <w:lang w:val="nl-NL"/>
         </w:rPr>
-        <w:t xml:space="preserve">. Alleen geautoriseerde gebruikers hebben nog toegang tot de sleutels.  Zo kun je de toegang controleren en beschermen van de privé sleutels. De HSM kan gebruiker invoer ontvangen en hiervoor een uitkomst terug geven, zoals het ophalen van de IHM. Maar de keys kunnen niet worden ge-exporteerd, of verwijderd van de HSM. Een hele veilige oplossing, maar valt het binnen onze use-case. </w:t>
+        <w:t xml:space="preserve">. Alleen geautoriseerde gebruikers hebben nog toegang tot de sleutels.  Zo kun je de toegang controleren en beschermen van de privé sleutels. De HSM kan gebruiker invoer ontvangen en hiervoor een uitkomst </w:t>
+      </w:r>
+      <w:proofErr w:type="gramStart"/>
+      <w:r>
+        <w:rPr>
+          <w:lang w:val="nl-NL"/>
+        </w:rPr>
+        <w:t>terug geven</w:t>
+      </w:r>
+      <w:proofErr w:type="gramEnd"/>
+      <w:r>
+        <w:rPr>
+          <w:lang w:val="nl-NL"/>
+        </w:rPr>
+        <w:t xml:space="preserve">, zoals het ophalen van de IHM. Maar de </w:t>
+      </w:r>
+      <w:proofErr w:type="spellStart"/>
+      <w:r>
+        <w:rPr>
+          <w:lang w:val="nl-NL"/>
+        </w:rPr>
+        <w:t>keys</w:t>
+      </w:r>
+      <w:proofErr w:type="spellEnd"/>
+      <w:r>
+        <w:rPr>
+          <w:lang w:val="nl-NL"/>
+        </w:rPr>
+        <w:t xml:space="preserve"> kunnen niet worden ge-</w:t>
+      </w:r>
+      <w:proofErr w:type="spellStart"/>
+      <w:r>
+        <w:rPr>
+          <w:lang w:val="nl-NL"/>
+        </w:rPr>
+        <w:t>exporteerd</w:t>
+      </w:r>
+      <w:proofErr w:type="spellEnd"/>
+      <w:r>
+        <w:rPr>
+          <w:lang w:val="nl-NL"/>
+        </w:rPr>
+        <w:t xml:space="preserve">, of verwijderd van de HSM. Een hele veilige oplossing, maar valt het binnen onze </w:t>
+      </w:r>
+      <w:proofErr w:type="spellStart"/>
+      <w:r>
+        <w:rPr>
+          <w:lang w:val="nl-NL"/>
+        </w:rPr>
+        <w:t>use</w:t>
+      </w:r>
+      <w:proofErr w:type="spellEnd"/>
+      <w:r>
+        <w:rPr>
+          <w:lang w:val="nl-NL"/>
+        </w:rPr>
+        <w:t xml:space="preserve">-case. </w:t>
       </w:r>
       <w:r>
         <w:rPr>
@@ -3428,7 +3748,21 @@
         <w:rPr>
           <w:lang w:val="nl-NL"/>
         </w:rPr>
-        <w:t xml:space="preserve">Hoe zou dit gebruikt kunnen worden voor de use case? Voor de IHM-module die op het schip wordt geplaatst zou alleen toegang gegeven worden voor personeel dat via hun telefoon </w:t>
+        <w:t xml:space="preserve">Hoe zou dit gebruikt kunnen worden voor de </w:t>
+      </w:r>
+      <w:proofErr w:type="spellStart"/>
+      <w:r>
+        <w:rPr>
+          <w:lang w:val="nl-NL"/>
+        </w:rPr>
+        <w:t>use</w:t>
+      </w:r>
+      <w:proofErr w:type="spellEnd"/>
+      <w:r>
+        <w:rPr>
+          <w:lang w:val="nl-NL"/>
+        </w:rPr>
+        <w:t xml:space="preserve"> case? Voor de IHM-module die op het schip wordt geplaatst zou alleen toegang gegeven worden voor personeel dat via hun telefoon </w:t>
       </w:r>
       <w:r>
         <w:rPr>
@@ -3451,13 +3785,29 @@
         </w:rPr>
       </w:pPr>
       <w:bookmarkStart w:id="7" w:name="_Toc159416509"/>
-      <w:r>
-        <w:rPr>
-          <w:lang w:val="nl-NL"/>
-        </w:rPr>
-        <w:t>Two-factor Authentication</w:t>
+      <w:proofErr w:type="spellStart"/>
+      <w:r>
+        <w:rPr>
+          <w:lang w:val="nl-NL"/>
+        </w:rPr>
+        <w:t>Two</w:t>
+      </w:r>
+      <w:proofErr w:type="spellEnd"/>
+      <w:r>
+        <w:rPr>
+          <w:lang w:val="nl-NL"/>
+        </w:rPr>
+        <w:t xml:space="preserve">-factor </w:t>
+      </w:r>
+      <w:proofErr w:type="spellStart"/>
+      <w:r>
+        <w:rPr>
+          <w:lang w:val="nl-NL"/>
+        </w:rPr>
+        <w:t>Authentication</w:t>
       </w:r>
       <w:bookmarkEnd w:id="7"/>
+      <w:proofErr w:type="spellEnd"/>
     </w:p>
     <w:p>
       <w:pPr>
@@ -3542,7 +3892,21 @@
         <w:rPr>
           <w:lang w:val="nl-NL"/>
         </w:rPr>
-        <w:t xml:space="preserve"> Two-factor authenticatie is dus een extra stap om het systeem nog wat veiliger te maken die verder op een andere oplossing gebouwd kan worden.</w:t>
+        <w:t xml:space="preserve"> </w:t>
+      </w:r>
+      <w:proofErr w:type="spellStart"/>
+      <w:r>
+        <w:rPr>
+          <w:lang w:val="nl-NL"/>
+        </w:rPr>
+        <w:t>Two</w:t>
+      </w:r>
+      <w:proofErr w:type="spellEnd"/>
+      <w:r>
+        <w:rPr>
+          <w:lang w:val="nl-NL"/>
+        </w:rPr>
+        <w:t>-factor authenticatie is dus een extra stap om het systeem nog wat veiliger te maken die verder op een andere oplossing gebouwd kan worden.</w:t>
       </w:r>
       <w:r>
         <w:rPr>
@@ -3763,7 +4127,105 @@
         <w:rPr>
           <w:lang w:val="nl-NL"/>
         </w:rPr>
-        <w:t xml:space="preserve">. Andere oplossingen zijn soms veiliger maar vaak wel veel complexer. Te complex voor deze use-case aangezien de module op het schip toch geen toegang heeft tot het hele IHM. NFC smart cards kunnen op het schip gegeven worden aan de eigenaar van het schip en eventueel nog een kaart aan de tweede in lijn. Als de IHM module benaderd moet worden kan de desbetreffende stakeholder naar de kapitein gaan om zo met smart card toegang te kunnen krijgen. Met de smartcard oplossing moet er wel een scherm gekoppeld zijn aan de module om de resultaten te zien. </w:t>
+        <w:t xml:space="preserve">. Andere oplossingen zijn soms veiliger maar vaak wel veel complexer. </w:t>
+      </w:r>
+      <w:r>
+        <w:rPr>
+          <w:lang w:val="nl-NL"/>
+        </w:rPr>
+        <w:t xml:space="preserve">Aan het begin van dit onderzoek werd ervan </w:t>
+      </w:r>
+      <w:proofErr w:type="gramStart"/>
+      <w:r>
+        <w:rPr>
+          <w:lang w:val="nl-NL"/>
+        </w:rPr>
+        <w:t>uit gegaan</w:t>
+      </w:r>
+      <w:proofErr w:type="gramEnd"/>
+      <w:r>
+        <w:rPr>
+          <w:lang w:val="nl-NL"/>
+        </w:rPr>
+        <w:t xml:space="preserve"> dat deze module nog een extra </w:t>
+      </w:r>
+      <w:proofErr w:type="spellStart"/>
+      <w:r>
+        <w:rPr>
+          <w:lang w:val="nl-NL"/>
+        </w:rPr>
+        <w:t>beveiligingslaag</w:t>
+      </w:r>
+      <w:proofErr w:type="spellEnd"/>
+      <w:r>
+        <w:rPr>
+          <w:lang w:val="nl-NL"/>
+        </w:rPr>
+        <w:t xml:space="preserve"> nodig zou hebben, maar met overleg met de opdrachtgever bleek dit niet nodig. Een extra beveiliging is vaak te</w:t>
+      </w:r>
+      <w:r>
+        <w:rPr>
+          <w:lang w:val="nl-NL"/>
+        </w:rPr>
+        <w:t xml:space="preserve"> complex voor deze </w:t>
+      </w:r>
+      <w:proofErr w:type="spellStart"/>
+      <w:r>
+        <w:rPr>
+          <w:lang w:val="nl-NL"/>
+        </w:rPr>
+        <w:t>use</w:t>
+      </w:r>
+      <w:proofErr w:type="spellEnd"/>
+      <w:r>
+        <w:rPr>
+          <w:lang w:val="nl-NL"/>
+        </w:rPr>
+        <w:t xml:space="preserve">-case aangezien de module op het schip toch geen toegang heeft tot </w:t>
+      </w:r>
+      <w:r>
+        <w:rPr>
+          <w:lang w:val="nl-NL"/>
+        </w:rPr>
+        <w:t>alle details in de</w:t>
+      </w:r>
+      <w:r>
+        <w:rPr>
+          <w:lang w:val="nl-NL"/>
+        </w:rPr>
+        <w:t xml:space="preserve"> IHM</w:t>
+      </w:r>
+      <w:r>
+        <w:rPr>
+          <w:lang w:val="nl-NL"/>
+        </w:rPr>
+        <w:t xml:space="preserve">.  Met </w:t>
+      </w:r>
+      <w:r>
+        <w:rPr>
+          <w:lang w:val="nl-NL"/>
+        </w:rPr>
+        <w:t xml:space="preserve">NFC smart cards kunnen op het schip gegeven worden aan de eigenaar van het schip en eventueel nog een kaart aan de tweede in lijn. Als de </w:t>
+      </w:r>
+      <w:proofErr w:type="gramStart"/>
+      <w:r>
+        <w:rPr>
+          <w:lang w:val="nl-NL"/>
+        </w:rPr>
+        <w:t>IHM module</w:t>
+      </w:r>
+      <w:proofErr w:type="gramEnd"/>
+      <w:r>
+        <w:rPr>
+          <w:lang w:val="nl-NL"/>
+        </w:rPr>
+        <w:t xml:space="preserve"> benaderd moet worden kan de desbetreffende stakeholder naar de kapitein gaan om zo met smart card toegang te kunnen krijgen. Met de smartcard oplossing moet er wel een scherm gekoppeld zijn aan de module om de resultaten te zien. </w:t>
+      </w:r>
+      <w:r>
+        <w:rPr>
+          <w:lang w:val="nl-NL"/>
+        </w:rPr>
+        <w:t>Als de module extra beveiliging nodig zou hebben was deze optie gepast geweest.</w:t>
       </w:r>
       <w:r>
         <w:rPr>
@@ -3794,31 +4256,61 @@
         <w:rPr>
           <w:lang w:val="nl-NL"/>
         </w:rPr>
-        <w:t xml:space="preserve">want tegenwoordig heeft iedereen een mobiele telefoon met bluetooth.  Wel moet nog een maatregel genomen worden dat niet iedereen via bluetooth kan verbinden met de </w:t>
-      </w:r>
-      <w:r>
-        <w:rPr>
-          <w:lang w:val="nl-NL"/>
-        </w:rPr>
-        <w:t>module. Bij</w:t>
-      </w:r>
-      <w:r>
-        <w:rPr>
-          <w:lang w:val="nl-NL"/>
-        </w:rPr>
-        <w:t xml:space="preserve"> het gebruik van een wachtwoord komen </w:t>
-      </w:r>
-      <w:r>
-        <w:rPr>
-          <w:lang w:val="nl-NL"/>
-        </w:rPr>
-        <w:t>nog steeds</w:t>
-      </w:r>
-      <w:r>
-        <w:rPr>
-          <w:lang w:val="nl-NL"/>
-        </w:rPr>
-        <w:t xml:space="preserve"> problemen kijken, maar het gebruik van tokens of een </w:t>
+        <w:t xml:space="preserve">want tegenwoordig heeft iedereen een mobiele telefoon met bluetooth.  </w:t>
+      </w:r>
+      <w:r>
+        <w:rPr>
+          <w:lang w:val="nl-NL"/>
+        </w:rPr>
+        <w:t>I</w:t>
+      </w:r>
+      <w:r>
+        <w:rPr>
+          <w:lang w:val="nl-NL"/>
+        </w:rPr>
+        <w:t>edereen</w:t>
+      </w:r>
+      <w:r>
+        <w:rPr>
+          <w:lang w:val="nl-NL"/>
+        </w:rPr>
+        <w:t xml:space="preserve"> in de omgeving zou</w:t>
+      </w:r>
+      <w:r>
+        <w:rPr>
+          <w:lang w:val="nl-NL"/>
+        </w:rPr>
+        <w:t xml:space="preserve"> via bluetooth </w:t>
+      </w:r>
+      <w:r>
+        <w:rPr>
+          <w:lang w:val="nl-NL"/>
+        </w:rPr>
+        <w:t>kunnen</w:t>
+      </w:r>
+      <w:r>
+        <w:rPr>
+          <w:lang w:val="nl-NL"/>
+        </w:rPr>
+        <w:t xml:space="preserve"> verbinden met de </w:t>
+      </w:r>
+      <w:r>
+        <w:rPr>
+          <w:lang w:val="nl-NL"/>
+        </w:rPr>
+        <w:t xml:space="preserve">module. </w:t>
+      </w:r>
+      <w:r>
+        <w:rPr>
+          <w:lang w:val="nl-NL"/>
+        </w:rPr>
+        <w:t>Als je toegang zou willen beheren kan er</w:t>
+      </w:r>
+      <w:r>
+        <w:rPr>
+          <w:lang w:val="nl-NL"/>
+        </w:rPr>
+        <w:t xml:space="preserve"> gebruik van tokens of een </w:t>
       </w:r>
       <w:r>
         <w:rPr>
@@ -3830,7 +4322,31 @@
         <w:rPr>
           <w:lang w:val="nl-NL"/>
         </w:rPr>
-        <w:t xml:space="preserve"> wachtwoord zou hierbij kunnen werken.</w:t>
+        <w:t>e</w:t>
+      </w:r>
+      <w:r>
+        <w:rPr>
+          <w:lang w:val="nl-NL"/>
+        </w:rPr>
+        <w:t xml:space="preserve"> wachtwoord</w:t>
+      </w:r>
+      <w:r>
+        <w:rPr>
+          <w:lang w:val="nl-NL"/>
+        </w:rPr>
+        <w:t>en</w:t>
+      </w:r>
+      <w:r>
+        <w:rPr>
+          <w:lang w:val="nl-NL"/>
+        </w:rPr>
+        <w:t xml:space="preserve"> </w:t>
+      </w:r>
+      <w:r>
+        <w:rPr>
+          <w:lang w:val="nl-NL"/>
+        </w:rPr>
+        <w:t xml:space="preserve">op worden toegepast. </w:t>
       </w:r>
     </w:p>
     <w:p>
@@ -3843,7 +4359,13 @@
         <w:rPr>
           <w:lang w:val="nl-NL"/>
         </w:rPr>
-        <w:t>Hoewel NFC zeker een goede oplossing is, het gebruik van fysieke kaarten die beveiligd op een schip moeten zijn is toch minder handig dan het gebruik van je telefoon en bluetooth. Waarschijnlijk zal de token of het eenmalig wachtwoord gegeven worden door hetzelfde server waar de blockchain op zal staan. Bluetooth is in dit geval de betere oplossing.</w:t>
+        <w:t xml:space="preserve">Hoewel NFC zeker een goede oplossing is, het gebruik van fysieke kaarten die beveiligd op een schip moeten zijn is toch minder handig dan het gebruik van je telefoon en bluetooth. </w:t>
+      </w:r>
+      <w:r>
+        <w:rPr>
+          <w:lang w:val="nl-NL"/>
+        </w:rPr>
+        <w:t xml:space="preserve">Ook is deze beveiliging niet nodig. Wel moet er voor de bluetooth verbinding nog een mobiele telefoon app worden geïnstalleerd. </w:t>
       </w:r>
     </w:p>
     <w:p>
@@ -3904,7 +4426,21 @@
         <w:rPr>
           <w:lang w:val="nl-NL"/>
         </w:rPr>
-        <w:t>manieren om met het internet te verbinden op een schip. Maar voor ons geval zal dit alleen nodig zijn wanneer het schip aan wal staat. Wat is de beste methode om te gebruiken voor onze use-case</w:t>
+        <w:t xml:space="preserve">manieren om met het internet te verbinden op een schip. Maar voor ons geval zal dit alleen nodig zijn wanneer het schip aan wal staat. Wat is de beste methode om te gebruiken voor onze </w:t>
+      </w:r>
+      <w:proofErr w:type="spellStart"/>
+      <w:r>
+        <w:rPr>
+          <w:lang w:val="nl-NL"/>
+        </w:rPr>
+        <w:t>use</w:t>
+      </w:r>
+      <w:proofErr w:type="spellEnd"/>
+      <w:r>
+        <w:rPr>
+          <w:lang w:val="nl-NL"/>
+        </w:rPr>
+        <w:t>-case</w:t>
       </w:r>
       <w:r>
         <w:rPr>
@@ -3997,6 +4533,7 @@
         </w:rPr>
       </w:pPr>
       <w:bookmarkStart w:id="13" w:name="_Toc159416515"/>
+      <w:proofErr w:type="spellStart"/>
       <w:r>
         <w:rPr>
           <w:lang w:val="nl-NL"/>
@@ -4013,7 +4550,14 @@
         <w:rPr>
           <w:lang w:val="nl-NL"/>
         </w:rPr>
-        <w:t>aWAN:</w:t>
+        <w:t>aWAN</w:t>
+      </w:r>
+      <w:proofErr w:type="spellEnd"/>
+      <w:r>
+        <w:rPr>
+          <w:lang w:val="nl-NL"/>
+        </w:rPr>
+        <w:t>:</w:t>
       </w:r>
       <w:bookmarkEnd w:id="13"/>
     </w:p>
@@ -4023,6 +4567,7 @@
           <w:lang w:val="nl-NL"/>
         </w:rPr>
       </w:pPr>
+      <w:proofErr w:type="spellStart"/>
       <w:r>
         <w:rPr>
           <w:lang w:val="nl-NL"/>
@@ -4039,13 +4584,34 @@
         <w:rPr>
           <w:lang w:val="nl-NL"/>
         </w:rPr>
-        <w:t>a is een draadloze m</w:t>
-      </w:r>
-      <w:r>
-        <w:rPr>
-          <w:lang w:val="nl-NL"/>
-        </w:rPr>
-        <w:t>odulatie techniek, die informatie via radio golven verstuurt in pulsen waardoor ze een vrij grote afstand kunnen overbruggen</w:t>
+        <w:t>a</w:t>
+      </w:r>
+      <w:proofErr w:type="spellEnd"/>
+      <w:r>
+        <w:rPr>
+          <w:lang w:val="nl-NL"/>
+        </w:rPr>
+        <w:t xml:space="preserve"> is een draadloze m</w:t>
+      </w:r>
+      <w:r>
+        <w:rPr>
+          <w:lang w:val="nl-NL"/>
+        </w:rPr>
+        <w:t xml:space="preserve">odulatie techniek, die informatie via </w:t>
+      </w:r>
+      <w:proofErr w:type="gramStart"/>
+      <w:r>
+        <w:rPr>
+          <w:lang w:val="nl-NL"/>
+        </w:rPr>
+        <w:t>radio golven</w:t>
+      </w:r>
+      <w:proofErr w:type="gramEnd"/>
+      <w:r>
+        <w:rPr>
+          <w:lang w:val="nl-NL"/>
+        </w:rPr>
+        <w:t xml:space="preserve"> verstuurt in pulsen waardoor ze een vrij grote afstand kunnen overbruggen</w:t>
       </w:r>
       <w:r>
         <w:rPr>
@@ -4063,7 +4629,14 @@
         <w:rPr>
           <w:lang w:val="nl-NL"/>
         </w:rPr>
-        <w:t xml:space="preserve"> Lo</w:t>
+        <w:t xml:space="preserve"> </w:t>
+      </w:r>
+      <w:proofErr w:type="spellStart"/>
+      <w:r>
+        <w:rPr>
+          <w:lang w:val="nl-NL"/>
+        </w:rPr>
+        <w:t>Lo</w:t>
       </w:r>
       <w:r>
         <w:rPr>
@@ -4075,8 +4648,30 @@
         <w:rPr>
           <w:lang w:val="nl-NL"/>
         </w:rPr>
-        <w:t xml:space="preserve">aWAN is een netwerk protocol dat gebruikt wordt bovenop de </w:t>
-      </w:r>
+        <w:t>aWAN</w:t>
+      </w:r>
+      <w:proofErr w:type="spellEnd"/>
+      <w:r>
+        <w:rPr>
+          <w:lang w:val="nl-NL"/>
+        </w:rPr>
+        <w:t xml:space="preserve"> is een </w:t>
+      </w:r>
+      <w:proofErr w:type="gramStart"/>
+      <w:r>
+        <w:rPr>
+          <w:lang w:val="nl-NL"/>
+        </w:rPr>
+        <w:t>netwerk protocol</w:t>
+      </w:r>
+      <w:proofErr w:type="gramEnd"/>
+      <w:r>
+        <w:rPr>
+          <w:lang w:val="nl-NL"/>
+        </w:rPr>
+        <w:t xml:space="preserve"> dat gebruikt wordt bovenop de </w:t>
+      </w:r>
+      <w:proofErr w:type="spellStart"/>
       <w:r>
         <w:rPr>
           <w:lang w:val="nl-NL"/>
@@ -4099,8 +4694,16 @@
         <w:rPr>
           <w:lang w:val="nl-NL"/>
         </w:rPr>
-        <w:t xml:space="preserve">a technologie, zo kan de </w:t>
-      </w:r>
+        <w:t>a</w:t>
+      </w:r>
+      <w:proofErr w:type="spellEnd"/>
+      <w:r>
+        <w:rPr>
+          <w:lang w:val="nl-NL"/>
+        </w:rPr>
+        <w:t xml:space="preserve"> technologie, zo kan de </w:t>
+      </w:r>
+      <w:proofErr w:type="spellStart"/>
       <w:r>
         <w:rPr>
           <w:lang w:val="nl-NL"/>
@@ -4123,7 +4726,21 @@
         <w:rPr>
           <w:lang w:val="nl-NL"/>
         </w:rPr>
-        <w:t>a verzender via een Lo</w:t>
+        <w:t>a</w:t>
+      </w:r>
+      <w:proofErr w:type="spellEnd"/>
+      <w:r>
+        <w:rPr>
+          <w:lang w:val="nl-NL"/>
+        </w:rPr>
+        <w:t xml:space="preserve"> verzender via een </w:t>
+      </w:r>
+      <w:proofErr w:type="spellStart"/>
+      <w:r>
+        <w:rPr>
+          <w:lang w:val="nl-NL"/>
+        </w:rPr>
+        <w:t>Lo</w:t>
       </w:r>
       <w:r>
         <w:rPr>
@@ -4135,7 +4752,56 @@
         <w:rPr>
           <w:lang w:val="nl-NL"/>
         </w:rPr>
-        <w:t xml:space="preserve">aWAN gateway verbinding maken met het internet. LoRa heeft een bereik van 2-5 Km in bebouwde gebieden. Wel heeft LoRa een lagere bandbreedte en is niet geschikt voor het versturen van grote aantallen data. Ook moet er een LoRaWAN gateway binnen het bereik zijn voor toegang tot de blockchain server. </w:t>
+        <w:t>aWAN</w:t>
+      </w:r>
+      <w:proofErr w:type="spellEnd"/>
+      <w:r>
+        <w:rPr>
+          <w:lang w:val="nl-NL"/>
+        </w:rPr>
+        <w:t xml:space="preserve"> gateway verbinding maken met het internet. </w:t>
+      </w:r>
+      <w:proofErr w:type="spellStart"/>
+      <w:r>
+        <w:rPr>
+          <w:lang w:val="nl-NL"/>
+        </w:rPr>
+        <w:t>LoRa</w:t>
+      </w:r>
+      <w:proofErr w:type="spellEnd"/>
+      <w:r>
+        <w:rPr>
+          <w:lang w:val="nl-NL"/>
+        </w:rPr>
+        <w:t xml:space="preserve"> heeft een bereik van 2-5 Km in bebouwde gebieden. Wel heeft </w:t>
+      </w:r>
+      <w:proofErr w:type="spellStart"/>
+      <w:r>
+        <w:rPr>
+          <w:lang w:val="nl-NL"/>
+        </w:rPr>
+        <w:t>LoRa</w:t>
+      </w:r>
+      <w:proofErr w:type="spellEnd"/>
+      <w:r>
+        <w:rPr>
+          <w:lang w:val="nl-NL"/>
+        </w:rPr>
+        <w:t xml:space="preserve"> een lagere bandbreedte en is niet geschikt voor het versturen van grote aantallen data. Ook moet er een </w:t>
+      </w:r>
+      <w:proofErr w:type="spellStart"/>
+      <w:r>
+        <w:rPr>
+          <w:lang w:val="nl-NL"/>
+        </w:rPr>
+        <w:t>LoRaWAN</w:t>
+      </w:r>
+      <w:proofErr w:type="spellEnd"/>
+      <w:r>
+        <w:rPr>
+          <w:lang w:val="nl-NL"/>
+        </w:rPr>
+        <w:t xml:space="preserve"> gateway binnen het bereik zijn voor toegang tot de blockchain server. </w:t>
       </w:r>
       <w:r>
         <w:rPr>
@@ -4153,7 +4819,21 @@
         <w:rPr>
           <w:lang w:val="nl-NL"/>
         </w:rPr>
-        <w:t>Europa en bijna over de hele wereld zijn er al LoRaWAN gateways beschikbaar</w:t>
+        <w:t xml:space="preserve">Europa en bijna over de hele wereld zijn er al </w:t>
+      </w:r>
+      <w:proofErr w:type="spellStart"/>
+      <w:r>
+        <w:rPr>
+          <w:lang w:val="nl-NL"/>
+        </w:rPr>
+        <w:t>LoRaWAN</w:t>
+      </w:r>
+      <w:proofErr w:type="spellEnd"/>
+      <w:r>
+        <w:rPr>
+          <w:lang w:val="nl-NL"/>
+        </w:rPr>
+        <w:t xml:space="preserve"> gateways beschikbaar</w:t>
       </w:r>
       <w:r>
         <w:rPr>
@@ -4183,19 +4863,61 @@
         <w:rPr>
           <w:lang w:val="nl-NL"/>
         </w:rPr>
-        <w:t>IHM is LoRa niet geschikt</w:t>
-      </w:r>
-      <w:r>
-        <w:rPr>
-          <w:lang w:val="nl-NL"/>
-        </w:rPr>
-        <w:t xml:space="preserve">, want deze bestandsgrootte is te hoog, </w:t>
-      </w:r>
-      <w:r>
-        <w:rPr>
-          <w:lang w:val="nl-NL"/>
-        </w:rPr>
-        <w:t xml:space="preserve"> maar voor het verkijgen van de laatste aanpassingen </w:t>
+        <w:t xml:space="preserve">IHM is </w:t>
+      </w:r>
+      <w:proofErr w:type="spellStart"/>
+      <w:r>
+        <w:rPr>
+          <w:lang w:val="nl-NL"/>
+        </w:rPr>
+        <w:t>LoRa</w:t>
+      </w:r>
+      <w:proofErr w:type="spellEnd"/>
+      <w:r>
+        <w:rPr>
+          <w:lang w:val="nl-NL"/>
+        </w:rPr>
+        <w:t xml:space="preserve"> niet geschikt</w:t>
+      </w:r>
+      <w:r>
+        <w:rPr>
+          <w:lang w:val="nl-NL"/>
+        </w:rPr>
+        <w:t xml:space="preserve">, want deze bestandsgrootte is te </w:t>
+      </w:r>
+      <w:proofErr w:type="gramStart"/>
+      <w:r>
+        <w:rPr>
+          <w:lang w:val="nl-NL"/>
+        </w:rPr>
+        <w:t xml:space="preserve">hoog, </w:t>
+      </w:r>
+      <w:r>
+        <w:rPr>
+          <w:lang w:val="nl-NL"/>
+        </w:rPr>
+        <w:t xml:space="preserve"> maar</w:t>
+      </w:r>
+      <w:proofErr w:type="gramEnd"/>
+      <w:r>
+        <w:rPr>
+          <w:lang w:val="nl-NL"/>
+        </w:rPr>
+        <w:t xml:space="preserve"> voor het </w:t>
+      </w:r>
+      <w:proofErr w:type="spellStart"/>
+      <w:r>
+        <w:rPr>
+          <w:lang w:val="nl-NL"/>
+        </w:rPr>
+        <w:t>verkijgen</w:t>
+      </w:r>
+      <w:proofErr w:type="spellEnd"/>
+      <w:r>
+        <w:rPr>
+          <w:lang w:val="nl-NL"/>
+        </w:rPr>
+        <w:t xml:space="preserve"> van de laatste aanpassingen </w:t>
       </w:r>
       <w:r>
         <w:rPr>
@@ -4207,7 +4929,21 @@
         <w:rPr>
           <w:lang w:val="nl-NL"/>
         </w:rPr>
-        <w:t>is dit mogelijk indien er een LoraWAN gateway zich binnen het bereik bevind.</w:t>
+        <w:t xml:space="preserve">is dit mogelijk indien er een </w:t>
+      </w:r>
+      <w:proofErr w:type="spellStart"/>
+      <w:r>
+        <w:rPr>
+          <w:lang w:val="nl-NL"/>
+        </w:rPr>
+        <w:t>LoraWAN</w:t>
+      </w:r>
+      <w:proofErr w:type="spellEnd"/>
+      <w:r>
+        <w:rPr>
+          <w:lang w:val="nl-NL"/>
+        </w:rPr>
+        <w:t xml:space="preserve"> gateway zich binnen het bereik bevind.</w:t>
       </w:r>
       <w:r>
         <w:rPr>
@@ -4242,13 +4978,97 @@
         <w:rPr>
           <w:lang w:val="nl-NL"/>
         </w:rPr>
-        <w:t>Na het afwegen van de opties zal LoRaWAN de goedkoopste en makkelijkste implementatie hebben. Satelliet zal het beste zijn voor op zee, maar aangezien dat voor onze use-case niet erg belangrijk valt deze af vanwege de prijs. Een Mobiel datanetwerk en LoRa zijn het beste voor aan wal. De mobiele datanetwerken zijn sneller, met beschikking tot een grotere data overdracht. LoRa als goedkoopste optie past toch het beste binnen de use case.</w:t>
-      </w:r>
-      <w:r>
-        <w:rPr>
-          <w:lang w:val="nl-NL"/>
-        </w:rPr>
-        <w:t xml:space="preserve"> Er hoeft niet veel data verstuurd te worden dus een mobiel datanetwerk zou overbodig zijn. Ook zijn er inmiddels al erg veel LoRaWAN gateways over de hele wereld dus is het bereik erg goed op veel plekken.</w:t>
+        <w:t xml:space="preserve">Na het afwegen van de opties zal </w:t>
+      </w:r>
+      <w:proofErr w:type="spellStart"/>
+      <w:r>
+        <w:rPr>
+          <w:lang w:val="nl-NL"/>
+        </w:rPr>
+        <w:t>LoRaWAN</w:t>
+      </w:r>
+      <w:proofErr w:type="spellEnd"/>
+      <w:r>
+        <w:rPr>
+          <w:lang w:val="nl-NL"/>
+        </w:rPr>
+        <w:t xml:space="preserve"> de goedkoopste en makkelijkste implementatie hebben. Satelliet zal het beste zijn voor op zee, maar aangezien dat voor onze </w:t>
+      </w:r>
+      <w:proofErr w:type="spellStart"/>
+      <w:r>
+        <w:rPr>
+          <w:lang w:val="nl-NL"/>
+        </w:rPr>
+        <w:t>use</w:t>
+      </w:r>
+      <w:proofErr w:type="spellEnd"/>
+      <w:r>
+        <w:rPr>
+          <w:lang w:val="nl-NL"/>
+        </w:rPr>
+        <w:t xml:space="preserve">-case niet erg belangrijk valt deze af vanwege de prijs. Een Mobiel datanetwerk en </w:t>
+      </w:r>
+      <w:proofErr w:type="spellStart"/>
+      <w:r>
+        <w:rPr>
+          <w:lang w:val="nl-NL"/>
+        </w:rPr>
+        <w:t>LoRa</w:t>
+      </w:r>
+      <w:proofErr w:type="spellEnd"/>
+      <w:r>
+        <w:rPr>
+          <w:lang w:val="nl-NL"/>
+        </w:rPr>
+        <w:t xml:space="preserve"> zijn het beste voor aan wal. De mobiele datanetwerken zijn sneller, met beschikking tot een grotere data overdracht. </w:t>
+      </w:r>
+      <w:proofErr w:type="spellStart"/>
+      <w:r>
+        <w:rPr>
+          <w:lang w:val="nl-NL"/>
+        </w:rPr>
+        <w:t>LoRa</w:t>
+      </w:r>
+      <w:proofErr w:type="spellEnd"/>
+      <w:r>
+        <w:rPr>
+          <w:lang w:val="nl-NL"/>
+        </w:rPr>
+        <w:t xml:space="preserve"> als goedkoopste optie past toch het beste binnen de </w:t>
+      </w:r>
+      <w:proofErr w:type="spellStart"/>
+      <w:r>
+        <w:rPr>
+          <w:lang w:val="nl-NL"/>
+        </w:rPr>
+        <w:t>use</w:t>
+      </w:r>
+      <w:proofErr w:type="spellEnd"/>
+      <w:r>
+        <w:rPr>
+          <w:lang w:val="nl-NL"/>
+        </w:rPr>
+        <w:t xml:space="preserve"> case.</w:t>
+      </w:r>
+      <w:r>
+        <w:rPr>
+          <w:lang w:val="nl-NL"/>
+        </w:rPr>
+        <w:t xml:space="preserve"> Er hoeft niet veel data verstuurd te worden dus een mobiel datanetwerk zou overbodig zijn. Ook zijn er inmiddels al erg veel </w:t>
+      </w:r>
+      <w:proofErr w:type="spellStart"/>
+      <w:r>
+        <w:rPr>
+          <w:lang w:val="nl-NL"/>
+        </w:rPr>
+        <w:t>LoRaWAN</w:t>
+      </w:r>
+      <w:proofErr w:type="spellEnd"/>
+      <w:r>
+        <w:rPr>
+          <w:lang w:val="nl-NL"/>
+        </w:rPr>
+        <w:t xml:space="preserve"> gateways over de hele wereld dus is het bereik erg goed op veel plekken.</w:t>
       </w:r>
     </w:p>
     <w:p>
@@ -4338,7 +5158,81 @@
         <w:rPr>
           <w:lang w:val="nl-NL"/>
         </w:rPr>
-        <w:t>Het moet mogelijk zijn om een LoRa module en een bluetooth module aan te sluiten hierop. In het beste geval is er al een ingebouwde bluetooth mod</w:t>
+        <w:t xml:space="preserve">Deze </w:t>
+      </w:r>
+      <w:r>
+        <w:rPr>
+          <w:lang w:val="nl-NL"/>
+        </w:rPr>
+        <w:t xml:space="preserve">moet </w:t>
+      </w:r>
+      <w:r>
+        <w:rPr>
+          <w:lang w:val="nl-NL"/>
+        </w:rPr>
+        <w:t xml:space="preserve">de </w:t>
+      </w:r>
+      <w:r>
+        <w:rPr>
+          <w:lang w:val="nl-NL"/>
+        </w:rPr>
+        <w:t>mogelijk</w:t>
+      </w:r>
+      <w:r>
+        <w:rPr>
+          <w:lang w:val="nl-NL"/>
+        </w:rPr>
+        <w:t xml:space="preserve"> hebben</w:t>
+      </w:r>
+      <w:r>
+        <w:rPr>
+          <w:lang w:val="nl-NL"/>
+        </w:rPr>
+        <w:t xml:space="preserve"> om een </w:t>
+      </w:r>
+      <w:proofErr w:type="spellStart"/>
+      <w:r>
+        <w:rPr>
+          <w:lang w:val="nl-NL"/>
+        </w:rPr>
+        <w:t>LoRa</w:t>
+      </w:r>
+      <w:proofErr w:type="spellEnd"/>
+      <w:r>
+        <w:rPr>
+          <w:lang w:val="nl-NL"/>
+        </w:rPr>
+        <w:t xml:space="preserve"> module en een bluetooth module </w:t>
+      </w:r>
+      <w:r>
+        <w:rPr>
+          <w:lang w:val="nl-NL"/>
+        </w:rPr>
+        <w:t>hierop</w:t>
+      </w:r>
+      <w:r>
+        <w:rPr>
+          <w:lang w:val="nl-NL"/>
+        </w:rPr>
+        <w:t xml:space="preserve"> </w:t>
+      </w:r>
+      <w:r>
+        <w:rPr>
+          <w:lang w:val="nl-NL"/>
+        </w:rPr>
+        <w:t>aan te sluiten</w:t>
+      </w:r>
+      <w:r>
+        <w:rPr>
+          <w:lang w:val="nl-NL"/>
+        </w:rPr>
+        <w:t xml:space="preserve">. </w:t>
+      </w:r>
+      <w:r>
+        <w:rPr>
+          <w:lang w:val="nl-NL"/>
+        </w:rPr>
+        <w:t>In het beste geval is er al een ingebouwde bluetooth mod</w:t>
       </w:r>
       <w:r>
         <w:rPr>
@@ -4380,19 +5274,131 @@
         <w:rPr>
           <w:lang w:val="nl-NL"/>
         </w:rPr>
-        <w:t xml:space="preserve"> naar de gebruiker’s telefoon. Een paar microcontrollers hebben al toegang tot bluetooth zonder het gebruik van een extra module, zoals Raspberry PI of ESP32</w:t>
-      </w:r>
-      <w:r>
-        <w:rPr>
-          <w:lang w:val="nl-NL"/>
-        </w:rPr>
-        <w:t xml:space="preserve">. Een rapsberry Pi heeft zijn eigen besturingsysteem en meer rekenkracht, maar dit is niet nodig voor deze use-case. Een ESP32 is energiezuiniger en past beter bij deze opdracht. </w:t>
-      </w:r>
-      <w:r>
-        <w:rPr>
-          <w:lang w:val="nl-NL"/>
-        </w:rPr>
-        <w:t xml:space="preserve">Andere microcontrollers zoals arduino’s of STM’s zijn ook te gebruiken met een bluetooth module aangesloten. Aannemelijk zal de module aan de stroom van het schip worden verbonden dus is een laag energiegebruik niet een enorm grote prioriteit. Voor dit prototype is de keuze niet van erg groot belang, aangezien alle voorgenoemde opties mogelijk zijn. Waarschijnlijk gaat de keuze voor dit prototype naar een ESP32 of een arduino voor </w:t>
+        <w:t xml:space="preserve"> naar de </w:t>
+      </w:r>
+      <w:proofErr w:type="spellStart"/>
+      <w:r>
+        <w:rPr>
+          <w:lang w:val="nl-NL"/>
+        </w:rPr>
+        <w:t>gebruiker’s</w:t>
+      </w:r>
+      <w:proofErr w:type="spellEnd"/>
+      <w:r>
+        <w:rPr>
+          <w:lang w:val="nl-NL"/>
+        </w:rPr>
+        <w:t xml:space="preserve"> telefoon. Een paar microcontrollers hebben al toegang tot bluetooth zonder het gebruik van een extra module, zoals </w:t>
+      </w:r>
+      <w:proofErr w:type="spellStart"/>
+      <w:r>
+        <w:rPr>
+          <w:lang w:val="nl-NL"/>
+        </w:rPr>
+        <w:t>Raspberry</w:t>
+      </w:r>
+      <w:proofErr w:type="spellEnd"/>
+      <w:r>
+        <w:rPr>
+          <w:lang w:val="nl-NL"/>
+        </w:rPr>
+        <w:t xml:space="preserve"> PI of ESP32</w:t>
+      </w:r>
+      <w:r>
+        <w:rPr>
+          <w:lang w:val="nl-NL"/>
+        </w:rPr>
+        <w:t xml:space="preserve">. Een </w:t>
+      </w:r>
+      <w:proofErr w:type="spellStart"/>
+      <w:r>
+        <w:rPr>
+          <w:lang w:val="nl-NL"/>
+        </w:rPr>
+        <w:t>rapsberry</w:t>
+      </w:r>
+      <w:proofErr w:type="spellEnd"/>
+      <w:r>
+        <w:rPr>
+          <w:lang w:val="nl-NL"/>
+        </w:rPr>
+        <w:t xml:space="preserve"> Pi heeft zijn eigen </w:t>
+      </w:r>
+      <w:proofErr w:type="spellStart"/>
+      <w:r>
+        <w:rPr>
+          <w:lang w:val="nl-NL"/>
+        </w:rPr>
+        <w:t>besturingsysteem</w:t>
+      </w:r>
+      <w:proofErr w:type="spellEnd"/>
+      <w:r>
+        <w:rPr>
+          <w:lang w:val="nl-NL"/>
+        </w:rPr>
+        <w:t xml:space="preserve"> en meer rekenkracht, maar dit is niet nodig voor deze </w:t>
+      </w:r>
+      <w:proofErr w:type="spellStart"/>
+      <w:r>
+        <w:rPr>
+          <w:lang w:val="nl-NL"/>
+        </w:rPr>
+        <w:t>use</w:t>
+      </w:r>
+      <w:proofErr w:type="spellEnd"/>
+      <w:r>
+        <w:rPr>
+          <w:lang w:val="nl-NL"/>
+        </w:rPr>
+        <w:t xml:space="preserve">-case. Een ESP32 is energiezuiniger en past beter bij deze opdracht. </w:t>
+      </w:r>
+      <w:r>
+        <w:rPr>
+          <w:lang w:val="nl-NL"/>
+        </w:rPr>
+        <w:t xml:space="preserve">Andere microcontrollers zoals </w:t>
+      </w:r>
+      <w:proofErr w:type="spellStart"/>
+      <w:r>
+        <w:rPr>
+          <w:lang w:val="nl-NL"/>
+        </w:rPr>
+        <w:t>arduino’s</w:t>
+      </w:r>
+      <w:proofErr w:type="spellEnd"/>
+      <w:r>
+        <w:rPr>
+          <w:lang w:val="nl-NL"/>
+        </w:rPr>
+        <w:t xml:space="preserve"> of </w:t>
+      </w:r>
+      <w:proofErr w:type="spellStart"/>
+      <w:r>
+        <w:rPr>
+          <w:lang w:val="nl-NL"/>
+        </w:rPr>
+        <w:t>STM’s</w:t>
+      </w:r>
+      <w:proofErr w:type="spellEnd"/>
+      <w:r>
+        <w:rPr>
+          <w:lang w:val="nl-NL"/>
+        </w:rPr>
+        <w:t xml:space="preserve"> zijn ook te gebruiken met een bluetooth module aangesloten. Aannemelijk zal de module aan de stroom van het schip worden verbonden dus is een laag energiegebruik niet een enorm grote prioriteit. Voor dit prototype is de keuze niet van erg groot belang, aangezien alle voorgenoemde opties mogelijk zijn. Waarschijnlijk gaat de keuze voor dit prototype naar een ESP32 of een </w:t>
+      </w:r>
+      <w:proofErr w:type="spellStart"/>
+      <w:r>
+        <w:rPr>
+          <w:lang w:val="nl-NL"/>
+        </w:rPr>
+        <w:t>arduino</w:t>
+      </w:r>
+      <w:proofErr w:type="spellEnd"/>
+      <w:r>
+        <w:rPr>
+          <w:lang w:val="nl-NL"/>
+        </w:rPr>
+        <w:t xml:space="preserve"> voor </w:t>
       </w:r>
       <w:r>
         <w:rPr>
@@ -4410,7 +5416,37 @@
         <w:rPr>
           <w:lang w:val="nl-NL"/>
         </w:rPr>
-        <w:t>De ESP32 heeft al ingebouwde bluetooth ondersteuning dus dit zal de keuze worden voor het prototype.</w:t>
+        <w:t xml:space="preserve">Er zijn microcontrollers die de ESP32 chip gebruiken maar ook andere ingebouwde modules hebben zoals </w:t>
+      </w:r>
+      <w:r>
+        <w:rPr>
+          <w:lang w:val="nl-NL"/>
+        </w:rPr>
+        <w:t>bluetooth ondersteuning</w:t>
+      </w:r>
+      <w:r>
+        <w:rPr>
+          <w:lang w:val="nl-NL"/>
+        </w:rPr>
+        <w:t xml:space="preserve">. Dit </w:t>
+      </w:r>
+      <w:r>
+        <w:rPr>
+          <w:lang w:val="nl-NL"/>
+        </w:rPr>
+        <w:t>zal de</w:t>
+      </w:r>
+      <w:r>
+        <w:rPr>
+          <w:lang w:val="nl-NL"/>
+        </w:rPr>
+        <w:t xml:space="preserve"> meest compacte en simpele</w:t>
+      </w:r>
+      <w:r>
+        <w:rPr>
+          <w:lang w:val="nl-NL"/>
+        </w:rPr>
+        <w:t xml:space="preserve"> keuze worden voor het prototype.</w:t>
       </w:r>
     </w:p>
     <w:p>
@@ -4439,25 +5475,25 @@
         <w:rPr>
           <w:lang w:val="nl-NL"/>
         </w:rPr>
-        <w:t xml:space="preserve">De module op het schip zal niet te complex zijn. Een microcontroller direct aan een stopcontact verbinden kan niet zomaar, want het stopcontact geeft hiervoor teveel stroom dus er zou een </w:t>
-      </w:r>
-      <w:r>
-        <w:rPr>
-          <w:lang w:val="nl-NL"/>
-        </w:rPr>
-        <w:t xml:space="preserve">speciale adapter </w:t>
-      </w:r>
-      <w:r>
-        <w:rPr>
-          <w:lang w:val="nl-NL"/>
-        </w:rPr>
-        <w:t xml:space="preserve">moeten worden gebruikt. </w:t>
-      </w:r>
-      <w:r>
-        <w:rPr>
-          <w:lang w:val="nl-NL"/>
-        </w:rPr>
-        <w:t>E</w:t>
+        <w:t xml:space="preserve">De module op het schip zal niet te complex zijn. Een microcontroller </w:t>
+      </w:r>
+      <w:r>
+        <w:rPr>
+          <w:lang w:val="nl-NL"/>
+        </w:rPr>
+        <w:t>kan met een adapter aan een stopcontact in de omgeving worden verbonden, dan zou de module het meest compact zijn. Anders kan</w:t>
+      </w:r>
+      <w:r>
+        <w:rPr>
+          <w:lang w:val="nl-NL"/>
+        </w:rPr>
+        <w:t xml:space="preserve"> </w:t>
+      </w:r>
+      <w:r>
+        <w:rPr>
+          <w:lang w:val="nl-NL"/>
+        </w:rPr>
+        <w:t>e</w:t>
       </w:r>
       <w:r>
         <w:rPr>
@@ -4469,19 +5505,139 @@
         <w:rPr>
           <w:lang w:val="nl-NL"/>
         </w:rPr>
-        <w:t xml:space="preserve"> zou makkelijker zijn</w:t>
-      </w:r>
-      <w:r>
-        <w:rPr>
-          <w:lang w:val="nl-NL"/>
-        </w:rPr>
-        <w:t xml:space="preserve">, maar deze zou om de tijd vervangen moeten worden.  </w:t>
-      </w:r>
-      <w:r>
-        <w:rPr>
-          <w:lang w:val="nl-NL"/>
-        </w:rPr>
-        <w:t xml:space="preserve">Aan de microcontroller zou een LoRa module zitten die informatie kan ophalen en sturen uit het LoRaWAN netwerk. Je kan dus met de module verbinden via bluetooth, vervolgens kun je de status van het IHM opvragen vanuit het blockchain netwerk. Dit bericht zal dan op je telefoon verschijnen. </w:t>
+        <w:t xml:space="preserve"> </w:t>
+      </w:r>
+      <w:r>
+        <w:rPr>
+          <w:lang w:val="nl-NL"/>
+        </w:rPr>
+        <w:t>in de behuizing worden gestopt</w:t>
+      </w:r>
+      <w:r>
+        <w:rPr>
+          <w:lang w:val="nl-NL"/>
+        </w:rPr>
+        <w:t>, maar deze zou om de tijd vervangen moeten worden</w:t>
+      </w:r>
+      <w:r>
+        <w:rPr>
+          <w:lang w:val="nl-NL"/>
+        </w:rPr>
+        <w:t xml:space="preserve"> en dit maakt de module wat groter</w:t>
+      </w:r>
+      <w:r>
+        <w:rPr>
+          <w:lang w:val="nl-NL"/>
+        </w:rPr>
+        <w:t xml:space="preserve">.  </w:t>
+      </w:r>
+      <w:r>
+        <w:rPr>
+          <w:lang w:val="nl-NL"/>
+        </w:rPr>
+        <w:t xml:space="preserve">Aan de microcontroller zou een </w:t>
+      </w:r>
+      <w:proofErr w:type="spellStart"/>
+      <w:r>
+        <w:rPr>
+          <w:lang w:val="nl-NL"/>
+        </w:rPr>
+        <w:t>LoRa</w:t>
+      </w:r>
+      <w:proofErr w:type="spellEnd"/>
+      <w:r>
+        <w:rPr>
+          <w:lang w:val="nl-NL"/>
+        </w:rPr>
+        <w:t xml:space="preserve"> </w:t>
+      </w:r>
+      <w:r>
+        <w:rPr>
+          <w:lang w:val="nl-NL"/>
+        </w:rPr>
+        <w:t>antenne</w:t>
+      </w:r>
+      <w:r>
+        <w:rPr>
+          <w:lang w:val="nl-NL"/>
+        </w:rPr>
+        <w:t xml:space="preserve"> zitten die informatie kan ophalen en sturen uit het </w:t>
+      </w:r>
+      <w:proofErr w:type="spellStart"/>
+      <w:r>
+        <w:rPr>
+          <w:lang w:val="nl-NL"/>
+        </w:rPr>
+        <w:t>LoRaWAN</w:t>
+      </w:r>
+      <w:proofErr w:type="spellEnd"/>
+      <w:r>
+        <w:rPr>
+          <w:lang w:val="nl-NL"/>
+        </w:rPr>
+        <w:t xml:space="preserve"> netwerk. </w:t>
+      </w:r>
+      <w:r>
+        <w:rPr>
+          <w:lang w:val="nl-NL"/>
+        </w:rPr>
+        <w:t xml:space="preserve">Er loopt dus een kabel van de module tot deze antenne. </w:t>
+      </w:r>
+      <w:r>
+        <w:rPr>
+          <w:lang w:val="nl-NL"/>
+        </w:rPr>
+        <w:t xml:space="preserve">Je kan met de module verbinden via bluetooth, </w:t>
+      </w:r>
+      <w:r>
+        <w:rPr>
+          <w:lang w:val="nl-NL"/>
+        </w:rPr>
+        <w:t xml:space="preserve">deze zal dan </w:t>
+      </w:r>
+      <w:r>
+        <w:rPr>
+          <w:lang w:val="nl-NL"/>
+        </w:rPr>
+        <w:t xml:space="preserve">vervolgens de status van </w:t>
+      </w:r>
+      <w:r>
+        <w:rPr>
+          <w:lang w:val="nl-NL"/>
+        </w:rPr>
+        <w:t>de</w:t>
+      </w:r>
+      <w:r>
+        <w:rPr>
+          <w:lang w:val="nl-NL"/>
+        </w:rPr>
+        <w:t xml:space="preserve"> IHM opvragen vanuit het blockchain netwerk</w:t>
+      </w:r>
+      <w:r>
+        <w:rPr>
+          <w:lang w:val="nl-NL"/>
+        </w:rPr>
+        <w:t xml:space="preserve"> met </w:t>
+      </w:r>
+      <w:proofErr w:type="spellStart"/>
+      <w:r>
+        <w:rPr>
+          <w:lang w:val="nl-NL"/>
+        </w:rPr>
+        <w:t>LoRaWAN</w:t>
+      </w:r>
+      <w:proofErr w:type="spellEnd"/>
+      <w:r>
+        <w:rPr>
+          <w:lang w:val="nl-NL"/>
+        </w:rPr>
+        <w:t xml:space="preserve"> verbinding</w:t>
+      </w:r>
+      <w:r>
+        <w:rPr>
+          <w:lang w:val="nl-NL"/>
+        </w:rPr>
+        <w:t xml:space="preserve">. Dit bericht zal dan op je telefoon verschijnen. </w:t>
       </w:r>
     </w:p>
     <w:p>
@@ -4551,7 +5707,39 @@
           <w:rFonts w:cstheme="minorHAnsi"/>
           <w:lang w:val="nl-NL" w:eastAsia="en-US"/>
         </w:rPr>
-        <w:t>een geldige en gecertificeerde Inventory of Hazardous Materials aan boord hebben. De IHM is een gedetailleerd document dat een overzicht biedt van alle gevaarlijke materialen die aan boord van het schip aanwezig zijn</w:t>
+        <w:t xml:space="preserve">een geldige en gecertificeerde Inventory of </w:t>
+      </w:r>
+      <w:proofErr w:type="spellStart"/>
+      <w:r>
+        <w:rPr>
+          <w:rFonts w:cstheme="minorHAnsi"/>
+          <w:lang w:val="nl-NL" w:eastAsia="en-US"/>
+        </w:rPr>
+        <w:t>Hazardous</w:t>
+      </w:r>
+      <w:proofErr w:type="spellEnd"/>
+      <w:r>
+        <w:rPr>
+          <w:rFonts w:cstheme="minorHAnsi"/>
+          <w:lang w:val="nl-NL" w:eastAsia="en-US"/>
+        </w:rPr>
+        <w:t xml:space="preserve"> </w:t>
+      </w:r>
+      <w:proofErr w:type="spellStart"/>
+      <w:r>
+        <w:rPr>
+          <w:rFonts w:cstheme="minorHAnsi"/>
+          <w:lang w:val="nl-NL" w:eastAsia="en-US"/>
+        </w:rPr>
+        <w:t>Materials</w:t>
+      </w:r>
+      <w:proofErr w:type="spellEnd"/>
+      <w:r>
+        <w:rPr>
+          <w:rFonts w:cstheme="minorHAnsi"/>
+          <w:lang w:val="nl-NL" w:eastAsia="en-US"/>
+        </w:rPr>
+        <w:t xml:space="preserve"> aan boord hebben. De IHM is een gedetailleerd document dat een overzicht biedt van alle gevaarlijke materialen die aan boord van het schip aanwezig zijn</w:t>
       </w:r>
       <w:r>
         <w:rPr>
@@ -4587,7 +5775,21 @@
         <w:rPr>
           <w:lang w:val="nl-NL"/>
         </w:rPr>
-        <w:t>worden opgehaald. Ook staan hierbij de laatste aanpassingen, zo kan je zien of de IHM nog up to date is</w:t>
+        <w:t xml:space="preserve">worden opgehaald. Ook staan hierbij de laatste aanpassingen, zo kan je zien of de IHM nog up </w:t>
+      </w:r>
+      <w:proofErr w:type="spellStart"/>
+      <w:r>
+        <w:rPr>
+          <w:lang w:val="nl-NL"/>
+        </w:rPr>
+        <w:t>to</w:t>
+      </w:r>
+      <w:proofErr w:type="spellEnd"/>
+      <w:r>
+        <w:rPr>
+          <w:lang w:val="nl-NL"/>
+        </w:rPr>
+        <w:t xml:space="preserve"> date is</w:t>
       </w:r>
       <w:r>
         <w:rPr>
@@ -4612,32 +5814,49 @@
           <w:lang w:val="nl-NL"/>
         </w:rPr>
         <w:br/>
-        <w:t xml:space="preserve">In dit onderzoek is er naar verschillende opties gekeken zoals: Smart cards, biometrische sensoren, hardware security modules en bluetooth. Uit deze opties bleek dat smart cards met NFC en bluetooth wel degelijk goede opties waren. Smart cards zouden fysieke kaarten zijn die toegang brengen tot de module. Deze kaarten zouden gemachtigd moeten worden door de kapitein en de tweede in lijn. Bij bluetooth kan de gebruiker zijn telefoon gebruiken, dus dan is er geen behoefte aan een fysieke sleutel. Wel vereist dit een digitale sleutel, zoals een token of eenmalig wachtwoord. </w:t>
-      </w:r>
-      <w:r>
-        <w:rPr>
-          <w:lang w:val="nl-NL"/>
-        </w:rPr>
-        <w:br/>
-      </w:r>
-      <w:r>
-        <w:rPr>
-          <w:lang w:val="nl-NL"/>
-        </w:rPr>
-        <w:br/>
-        <w:t>Eenmaal verbonden met de module moet deze toegang krijgen tot de server. Toegang tot het internet kan via satelliet communicatie, mobiele datanetwerken en LoRaWAN.</w:t>
-      </w:r>
-      <w:r>
-        <w:rPr>
-          <w:lang w:val="nl-NL"/>
-        </w:rPr>
-        <w:t xml:space="preserve"> Uit deze opties bleek LoRaWAN al snel de goedkoopste oplossing. LoRA gebruikt radiogolven die tot 2-5 km ver komen om een open gateway te vinden waarmee deze verbind met het internet. De internetsnelheid over dit netwerk is vrij traag maar aangezien de IHM status en updates alleen via tekst over dit netwerk hoeven worden gestuurd is dit acceptabel. </w:t>
-      </w:r>
-      <w:r>
-        <w:rPr>
-          <w:lang w:val="nl-NL"/>
-        </w:rPr>
-        <w:t>Binnen Europa zijn er genoeg LoRAWAN gateways bij de grote steden en havens dat er altijd wel internet toegang te vinden is.</w:t>
+        <w:t xml:space="preserve">In dit onderzoek is er naar verschillende opties gekeken zoals: Smart cards, biometrische sensoren, hardware security modules en bluetooth. Uit deze opties bleek dat smart cards met NFC en bluetooth wel degelijk goede opties waren. Smart cards zouden fysieke kaarten zijn die toegang brengen tot de module. Deze kaarten zouden gemachtigd moeten worden door de kapitein en de tweede in lijn. Bij bluetooth kan de gebruiker zijn telefoon </w:t>
+      </w:r>
+      <w:r>
+        <w:rPr>
+          <w:lang w:val="nl-NL"/>
+        </w:rPr>
+        <w:t xml:space="preserve">en een speciale app </w:t>
+      </w:r>
+      <w:r>
+        <w:rPr>
+          <w:lang w:val="nl-NL"/>
+        </w:rPr>
+        <w:t xml:space="preserve">gebruiken, </w:t>
+      </w:r>
+      <w:r>
+        <w:rPr>
+          <w:lang w:val="nl-NL"/>
+        </w:rPr>
+        <w:t>de</w:t>
+      </w:r>
+      <w:r>
+        <w:rPr>
+          <w:lang w:val="nl-NL"/>
+        </w:rPr>
+        <w:t xml:space="preserve"> fysieke sleutel</w:t>
+      </w:r>
+      <w:r>
+        <w:rPr>
+          <w:lang w:val="nl-NL"/>
+        </w:rPr>
+        <w:t xml:space="preserve"> is dan de toegang tot de module op het schip</w:t>
+      </w:r>
+      <w:r>
+        <w:rPr>
+          <w:lang w:val="nl-NL"/>
+        </w:rPr>
+        <w:t xml:space="preserve">. </w:t>
+      </w:r>
+      <w:r>
+        <w:rPr>
+          <w:lang w:val="nl-NL"/>
+        </w:rPr>
+        <w:t>Verdere beveiliging van de module is niet nodig.</w:t>
       </w:r>
     </w:p>
     <w:p>
@@ -4650,23 +5869,147 @@
         <w:rPr>
           <w:lang w:val="nl-NL"/>
         </w:rPr>
-        <w:t>Dit systeem zal een microcontroller zoals de ESP32</w:t>
-      </w:r>
-      <w:r>
-        <w:rPr>
-          <w:lang w:val="nl-NL"/>
-        </w:rPr>
-        <w:t xml:space="preserve"> </w:t>
-      </w:r>
-      <w:r>
-        <w:rPr>
-          <w:lang w:val="nl-NL"/>
-        </w:rPr>
-        <w:t xml:space="preserve">gebruiken voor de bluetooth verbinding, en hieraan zal een LoRa module gekoppeld worden zodat deze kan communiceren met de server. </w:t>
+        <w:br/>
+        <w:t xml:space="preserve">Eenmaal verbonden met de module moet deze toegang krijgen tot de server. Toegang tot het internet kan via </w:t>
+      </w:r>
+      <w:proofErr w:type="gramStart"/>
+      <w:r>
+        <w:rPr>
+          <w:lang w:val="nl-NL"/>
+        </w:rPr>
+        <w:t>satelliet communicatie</w:t>
+      </w:r>
+      <w:proofErr w:type="gramEnd"/>
+      <w:r>
+        <w:rPr>
+          <w:lang w:val="nl-NL"/>
+        </w:rPr>
+        <w:t xml:space="preserve">, mobiele datanetwerken en </w:t>
+      </w:r>
+      <w:proofErr w:type="spellStart"/>
+      <w:r>
+        <w:rPr>
+          <w:lang w:val="nl-NL"/>
+        </w:rPr>
+        <w:t>LoRaWAN</w:t>
+      </w:r>
+      <w:proofErr w:type="spellEnd"/>
+      <w:r>
+        <w:rPr>
+          <w:lang w:val="nl-NL"/>
+        </w:rPr>
+        <w:t>.</w:t>
+      </w:r>
+      <w:r>
+        <w:rPr>
+          <w:lang w:val="nl-NL"/>
+        </w:rPr>
+        <w:t xml:space="preserve"> Uit deze opties bleek </w:t>
+      </w:r>
+      <w:proofErr w:type="spellStart"/>
+      <w:r>
+        <w:rPr>
+          <w:lang w:val="nl-NL"/>
+        </w:rPr>
+        <w:t>LoRaWAN</w:t>
+      </w:r>
+      <w:proofErr w:type="spellEnd"/>
+      <w:r>
+        <w:rPr>
+          <w:lang w:val="nl-NL"/>
+        </w:rPr>
+        <w:t xml:space="preserve"> al snel de goedkoopste oplossing. </w:t>
+      </w:r>
+      <w:proofErr w:type="spellStart"/>
+      <w:r>
+        <w:rPr>
+          <w:lang w:val="nl-NL"/>
+        </w:rPr>
+        <w:t>LoRA</w:t>
+      </w:r>
+      <w:proofErr w:type="spellEnd"/>
+      <w:r>
+        <w:rPr>
+          <w:lang w:val="nl-NL"/>
+        </w:rPr>
+        <w:t xml:space="preserve"> gebruikt radiogolven die tot 2-5 km ver komen om een open gateway te vinden waarmee deze </w:t>
+      </w:r>
+      <w:proofErr w:type="gramStart"/>
+      <w:r>
+        <w:rPr>
+          <w:lang w:val="nl-NL"/>
+        </w:rPr>
+        <w:t>verbind</w:t>
+      </w:r>
+      <w:proofErr w:type="gramEnd"/>
+      <w:r>
+        <w:rPr>
+          <w:lang w:val="nl-NL"/>
+        </w:rPr>
+        <w:t xml:space="preserve"> met het internet. De internetsnelheid over dit netwerk is vrij traag maar aangezien de IHM status en updates alleen via tekst over dit netwerk hoeven worden gestuurd is dit acceptabel. </w:t>
+      </w:r>
+      <w:r>
+        <w:rPr>
+          <w:lang w:val="nl-NL"/>
+        </w:rPr>
+        <w:t xml:space="preserve">Binnen Europa zijn er genoeg </w:t>
+      </w:r>
+      <w:proofErr w:type="spellStart"/>
+      <w:r>
+        <w:rPr>
+          <w:lang w:val="nl-NL"/>
+        </w:rPr>
+        <w:t>LoRAWAN</w:t>
+      </w:r>
+      <w:proofErr w:type="spellEnd"/>
+      <w:r>
+        <w:rPr>
+          <w:lang w:val="nl-NL"/>
+        </w:rPr>
+        <w:t xml:space="preserve"> gateways bij de grote steden en havens dat er altijd wel internet toegang te vinden is.</w:t>
       </w:r>
     </w:p>
     <w:p>
       <w:pPr>
+        <w:rPr>
+          <w:lang w:val="nl-NL"/>
+        </w:rPr>
+      </w:pPr>
+      <w:r>
+        <w:rPr>
+          <w:lang w:val="nl-NL"/>
+        </w:rPr>
+        <w:t>Dit systeem zal een microcontroller zoals de ESP32</w:t>
+      </w:r>
+      <w:r>
+        <w:rPr>
+          <w:lang w:val="nl-NL"/>
+        </w:rPr>
+        <w:t xml:space="preserve"> </w:t>
+      </w:r>
+      <w:r>
+        <w:rPr>
+          <w:lang w:val="nl-NL"/>
+        </w:rPr>
+        <w:t xml:space="preserve">gebruiken voor de bluetooth verbinding, en hieraan zal een </w:t>
+      </w:r>
+      <w:proofErr w:type="spellStart"/>
+      <w:r>
+        <w:rPr>
+          <w:lang w:val="nl-NL"/>
+        </w:rPr>
+        <w:t>LoRa</w:t>
+      </w:r>
+      <w:proofErr w:type="spellEnd"/>
+      <w:r>
+        <w:rPr>
+          <w:lang w:val="nl-NL"/>
+        </w:rPr>
+        <w:t xml:space="preserve"> module gekoppeld worden zodat deze kan communiceren met de server. </w:t>
+      </w:r>
+    </w:p>
+    <w:p>
+      <w:pPr>
         <w:pStyle w:val="Heading1"/>
         <w:rPr>
           <w:lang w:val="en-US"/>
@@ -4685,6 +6028,7 @@
         <w:br w:type="column"/>
       </w:r>
       <w:bookmarkStart w:id="18" w:name="_Toc159416520"/>
+      <w:proofErr w:type="spellStart"/>
       <w:r>
         <w:rPr>
           <w:lang w:val="en-US"/>
@@ -4693,6 +6037,7 @@
         <w:t>Bronnen</w:t>
       </w:r>
       <w:bookmarkEnd w:id="18"/>
+      <w:proofErr w:type="spellEnd"/>
     </w:p>
     <w:p>
       <w:pPr>
@@ -4742,7 +6087,23 @@
         <w:t>2</w:t>
       </w:r>
       <w:r>
-        <w:t>] B. Lutkevich, L. Rosencrance, and M. Cobb, “What is smart car</w:t>
+        <w:t xml:space="preserve">] B. </w:t>
+      </w:r>
+      <w:proofErr w:type="spellStart"/>
+      <w:r>
+        <w:t>Lutkevich</w:t>
+      </w:r>
+      <w:proofErr w:type="spellEnd"/>
+      <w:r>
+        <w:t xml:space="preserve">, L. </w:t>
+      </w:r>
+      <w:proofErr w:type="spellStart"/>
+      <w:r>
+        <w:t>Rosencrance</w:t>
+      </w:r>
+      <w:proofErr w:type="spellEnd"/>
+      <w:r>
+        <w:t>, and M. Cobb, “What is smart car</w:t>
       </w:r>
       <w:r>
         <w:rPr>
@@ -4817,7 +6178,23 @@
         <w:t>4</w:t>
       </w:r>
       <w:r>
-        <w:t xml:space="preserve">] RecFaces, “What are biometric devices: Definition, types and use in Authentication &amp; Security,” RecFaces, </w:t>
+        <w:t xml:space="preserve">] </w:t>
+      </w:r>
+      <w:proofErr w:type="spellStart"/>
+      <w:r>
+        <w:t>RecFaces</w:t>
+      </w:r>
+      <w:proofErr w:type="spellEnd"/>
+      <w:r>
+        <w:t xml:space="preserve">, “What are biometric devices: Definition, types and use in Authentication &amp; Security,” </w:t>
+      </w:r>
+      <w:proofErr w:type="spellStart"/>
+      <w:r>
+        <w:t>RecFaces</w:t>
+      </w:r>
+      <w:proofErr w:type="spellEnd"/>
+      <w:r>
+        <w:t xml:space="preserve">, </w:t>
       </w:r>
       <w:hyperlink r:id="rId10" w:history="1">
         <w:r>
@@ -4846,7 +6223,15 @@
         <w:t>5</w:t>
       </w:r>
       <w:r>
-        <w:t xml:space="preserve">] C. Crane, “What is a hardware security module? HSMS explained,” Hashed Out by The SSL StoreTM, </w:t>
+        <w:t xml:space="preserve">] C. Crane, “What is a hardware security module? HSMS explained,” Hashed Out by The SSL </w:t>
+      </w:r>
+      <w:proofErr w:type="spellStart"/>
+      <w:r>
+        <w:t>StoreTM</w:t>
+      </w:r>
+      <w:proofErr w:type="spellEnd"/>
+      <w:r>
+        <w:t xml:space="preserve">, </w:t>
       </w:r>
       <w:hyperlink r:id="rId11" w:history="1">
         <w:r>
@@ -4875,7 +6260,23 @@
         <w:t xml:space="preserve">] </w:t>
       </w:r>
       <w:r>
-        <w:t xml:space="preserve">M. Uy, “What is bluetooth? the ultimate guide,” Lifewire, </w:t>
+        <w:t xml:space="preserve">M. Uy, “What is </w:t>
+      </w:r>
+      <w:proofErr w:type="spellStart"/>
+      <w:r>
+        <w:t>bluetooth</w:t>
+      </w:r>
+      <w:proofErr w:type="spellEnd"/>
+      <w:r>
+        <w:t xml:space="preserve">? the ultimate guide,” </w:t>
+      </w:r>
+      <w:proofErr w:type="spellStart"/>
+      <w:r>
+        <w:t>Lifewire</w:t>
+      </w:r>
+      <w:proofErr w:type="spellEnd"/>
+      <w:r>
+        <w:t xml:space="preserve">, </w:t>
       </w:r>
       <w:hyperlink r:id="rId12" w:history="1">
         <w:r>
@@ -4909,11 +6310,33 @@
       <w:r>
         <w:t>] Sta</w:t>
       </w:r>
+      <w:proofErr w:type="spellStart"/>
       <w:r>
         <w:rPr>
           <w:lang w:val="en-US"/>
         </w:rPr>
-        <w:t xml:space="preserve">rlink, “Starlink map” </w:t>
+        <w:t>rlink</w:t>
+      </w:r>
+      <w:proofErr w:type="spellEnd"/>
+      <w:r>
+        <w:rPr>
+          <w:lang w:val="en-US"/>
+        </w:rPr>
+        <w:t>, “</w:t>
+      </w:r>
+      <w:proofErr w:type="spellStart"/>
+      <w:r>
+        <w:rPr>
+          <w:lang w:val="en-US"/>
+        </w:rPr>
+        <w:t>Starlink</w:t>
+      </w:r>
+      <w:proofErr w:type="spellEnd"/>
+      <w:r>
+        <w:rPr>
+          <w:lang w:val="en-US"/>
+        </w:rPr>
+        <w:t xml:space="preserve"> map” </w:t>
       </w:r>
       <w:hyperlink r:id="rId13" w:history="1">
         <w:r>
@@ -4943,7 +6366,20 @@
         <w:t>8</w:t>
       </w:r>
       <w:r>
-        <w:t xml:space="preserve">] The Things Network, “What are Lora and Lorawan?,” The Things Network, </w:t>
+        <w:t xml:space="preserve">] The Things Network, “What are Lora and </w:t>
+      </w:r>
+      <w:proofErr w:type="spellStart"/>
+      <w:proofErr w:type="gramStart"/>
+      <w:r>
+        <w:t>Lorawan</w:t>
+      </w:r>
+      <w:proofErr w:type="spellEnd"/>
+      <w:r>
+        <w:t>?,</w:t>
+      </w:r>
+      <w:proofErr w:type="gramEnd"/>
+      <w:r>
+        <w:t xml:space="preserve">” The Things Network, </w:t>
       </w:r>
       <w:hyperlink r:id="rId14" w:history="1">
         <w:r>

</xml_diff>